<commit_message>
final commit -at least I hope
</commit_message>
<xml_diff>
--- a/trabajodataminingACM.docx
+++ b/trabajodataminingACM.docx
@@ -3346,15 +3346,122 @@
     </w:p>
     <w:p>
       <w:pPr>
-        <w:rPr>
-          <w:lang w:val="es-ES"/>
-        </w:rPr>
-      </w:pPr>
-      <w:r>
-        <w:rPr>
-          <w:lang w:val="es-ES"/>
-        </w:rPr>
-        <w:t xml:space="preserve">La columna </w:t>
+        <w:pStyle w:val="Ttulo3"/>
+        <w:rPr>
+          <w:lang w:val="es-ES"/>
+        </w:rPr>
+      </w:pPr>
+      <w:r>
+        <w:rPr>
+          <w:lang w:val="es-ES"/>
+        </w:rPr>
+        <w:t>Data Mining</w:t>
+      </w:r>
+    </w:p>
+    <w:p>
+      <w:pPr>
+        <w:rPr>
+          <w:lang w:val="es-ES"/>
+        </w:rPr>
+      </w:pPr>
+    </w:p>
+    <w:p>
+      <w:pPr>
+        <w:rPr>
+          <w:rStyle w:val="nfasis"/>
+        </w:rPr>
+      </w:pPr>
+      <w:r>
+        <w:rPr>
+          <w:rStyle w:val="nfasis"/>
+        </w:rPr>
+        <w:t>Modelos y evaluaciones</w:t>
+      </w:r>
+    </w:p>
+    <w:p>
+      <w:pPr>
+        <w:rPr>
+          <w:rStyle w:val="nfasis"/>
+          <w:lang w:val="es-ES"/>
+        </w:rPr>
+      </w:pPr>
+    </w:p>
+    <w:p>
+      <w:pPr>
+        <w:pStyle w:val="Prrafodelista"/>
+        <w:numPr>
+          <w:ilvl w:val="0"/>
+          <w:numId w:val="16"/>
+        </w:numPr>
+        <w:rPr>
+          <w:lang w:val="es-ES"/>
+        </w:rPr>
+      </w:pPr>
+      <w:r>
+        <w:rPr>
+          <w:lang w:val="es-ES"/>
+        </w:rPr>
+        <w:t>Árbol de decisión</w:t>
+      </w:r>
+    </w:p>
+    <w:p>
+      <w:pPr>
+        <w:rPr>
+          <w:lang w:val="es-ES"/>
+        </w:rPr>
+      </w:pPr>
+      <w:r>
+        <w:rPr>
+          <w:noProof/>
+        </w:rPr>
+        <w:drawing>
+          <wp:inline distT="0" distB="0" distL="0" distR="0" wp14:anchorId="0FC7947F" wp14:editId="38AAF653">
+            <wp:extent cx="3049270" cy="1360805"/>
+            <wp:effectExtent l="0" t="0" r="0" b="0"/>
+            <wp:docPr id="11" name="Imagen 11"/>
+            <wp:cNvGraphicFramePr>
+              <a:graphicFrameLocks xmlns:a="http://schemas.openxmlformats.org/drawingml/2006/main" noChangeAspect="1"/>
+            </wp:cNvGraphicFramePr>
+            <a:graphic xmlns:a="http://schemas.openxmlformats.org/drawingml/2006/main">
+              <a:graphicData uri="http://schemas.openxmlformats.org/drawingml/2006/picture">
+                <pic:pic xmlns:pic="http://schemas.openxmlformats.org/drawingml/2006/picture">
+                  <pic:nvPicPr>
+                    <pic:cNvPr id="1" name=""/>
+                    <pic:cNvPicPr/>
+                  </pic:nvPicPr>
+                  <pic:blipFill>
+                    <a:blip r:embed="rId21"/>
+                    <a:stretch>
+                      <a:fillRect/>
+                    </a:stretch>
+                  </pic:blipFill>
+                  <pic:spPr>
+                    <a:xfrm>
+                      <a:off x="0" y="0"/>
+                      <a:ext cx="3049270" cy="1360805"/>
+                    </a:xfrm>
+                    <a:prstGeom prst="rect">
+                      <a:avLst/>
+                    </a:prstGeom>
+                  </pic:spPr>
+                </pic:pic>
+              </a:graphicData>
+            </a:graphic>
+          </wp:inline>
+        </w:drawing>
+      </w:r>
+    </w:p>
+    <w:p>
+      <w:pPr>
+        <w:rPr>
+          <w:lang w:val="es-ES"/>
+        </w:rPr>
+      </w:pPr>
+      <w:r>
+        <w:rPr>
+          <w:lang w:val="es-ES"/>
+        </w:rPr>
+        <w:t xml:space="preserve">Este nuevo enfoque tiene una </w:t>
       </w:r>
       <w:r>
         <w:rPr>
@@ -3362,18 +3469,211 @@
           <w:iCs/>
           <w:lang w:val="es-ES"/>
         </w:rPr>
+        <w:t>accuracy</w:t>
+      </w:r>
+      <w:r>
+        <w:rPr>
+          <w:lang w:val="es-ES"/>
+        </w:rPr>
+        <w:t xml:space="preserve"> del 69.6%...</w:t>
+      </w:r>
+      <w:r>
+        <w:rPr>
+          <w:lang w:val="es-ES"/>
+        </w:rPr>
+        <w:t xml:space="preserve"> Es mejorable, pero no es un mal resultado</w:t>
+      </w:r>
+      <w:r>
+        <w:rPr>
+          <w:lang w:val="es-ES"/>
+        </w:rPr>
+        <w:t>.</w:t>
+      </w:r>
+      <w:r>
+        <w:rPr>
+          <w:lang w:val="es-ES"/>
+        </w:rPr>
+        <w:t xml:space="preserve"> </w:t>
+      </w:r>
+      <w:r>
+        <w:rPr>
+          <w:lang w:val="es-ES"/>
+        </w:rPr>
+        <w:t xml:space="preserve">Sin embargo, ocurre lo esperado: no clasifica bien ninguna de las clases que apenas tienen datos. </w:t>
+      </w:r>
+    </w:p>
+    <w:p>
+      <w:pPr>
+        <w:rPr>
+          <w:lang w:val="es-ES"/>
+        </w:rPr>
+      </w:pPr>
+    </w:p>
+    <w:p>
+      <w:pPr>
+        <w:rPr>
+          <w:rStyle w:val="nfasis"/>
+          <w:lang w:val="es-ES"/>
+        </w:rPr>
+      </w:pPr>
+      <w:r>
+        <w:rPr>
+          <w:rStyle w:val="nfasis"/>
+          <w:lang w:val="es-ES"/>
+        </w:rPr>
+        <w:t>Scripts</w:t>
+      </w:r>
+    </w:p>
+    <w:p>
+      <w:pPr>
+        <w:rPr>
+          <w:rFonts w:cstheme="minorHAnsi"/>
+          <w:lang w:val="es-ES"/>
+        </w:rPr>
+      </w:pPr>
+      <w:r>
+        <w:rPr>
+          <w:lang w:val="es-ES"/>
+        </w:rPr>
+        <w:t xml:space="preserve">Para hacer la clasificación de los grupos, he modificado el script </w:t>
+      </w:r>
+      <w:r>
+        <w:rPr>
+          <w:rFonts w:ascii="Courier New" w:hAnsi="Courier New" w:cs="Courier New"/>
+          <w:lang w:val="es-ES"/>
+        </w:rPr>
+        <w:t>reemplazarColumnas</w:t>
+      </w:r>
+      <w:r>
+        <w:rPr>
+          <w:rFonts w:cstheme="minorHAnsi"/>
+          <w:lang w:val="es-ES"/>
+        </w:rPr>
+        <w:t>, creando a partir de él uno nuevo:</w:t>
+      </w:r>
+      <w:r>
+        <w:rPr>
+          <w:rFonts w:ascii="Courier New" w:hAnsi="Courier New" w:cs="Courier New"/>
+          <w:lang w:val="es-ES"/>
+        </w:rPr>
+        <w:t xml:space="preserve"> reemplazarColumnas2Ej</w:t>
+      </w:r>
+      <w:r>
+        <w:rPr>
+          <w:rFonts w:cstheme="minorHAnsi"/>
+          <w:lang w:val="es-ES"/>
+        </w:rPr>
+        <w:t xml:space="preserve">, donde he borrado la anterior columna </w:t>
+      </w:r>
+      <w:r>
+        <w:rPr>
+          <w:rFonts w:cstheme="minorHAnsi"/>
+          <w:i/>
+          <w:iCs/>
+          <w:lang w:val="es-ES"/>
+        </w:rPr>
         <w:t>label</w:t>
       </w:r>
       <w:r>
         <w:rPr>
-          <w:lang w:val="es-ES"/>
-        </w:rPr>
-        <w:t xml:space="preserve"> en esta iteración se ha quedado así:</w:t>
-      </w:r>
-    </w:p>
-    <w:p>
-      <w:pPr>
-        <w:rPr>
+          <w:rFonts w:cstheme="minorHAnsi"/>
+          <w:lang w:val="es-ES"/>
+        </w:rPr>
+        <w:t xml:space="preserve"> </w:t>
+      </w:r>
+      <w:r>
+        <w:rPr>
+          <w:rFonts w:cstheme="minorHAnsi"/>
+          <w:i/>
+          <w:lang w:val="es-ES"/>
+        </w:rPr>
+        <w:t xml:space="preserve">(“Do you currently have a mental disorder?”) </w:t>
+      </w:r>
+      <w:r>
+        <w:rPr>
+          <w:rFonts w:cstheme="minorHAnsi"/>
+          <w:lang w:val="es-ES"/>
+        </w:rPr>
+        <w:t xml:space="preserve">y he renombrado las dos columnas unidas como la nueva </w:t>
+      </w:r>
+      <w:r>
+        <w:rPr>
+          <w:rFonts w:cstheme="minorHAnsi"/>
+          <w:i/>
+          <w:iCs/>
+          <w:lang w:val="es-ES"/>
+        </w:rPr>
+        <w:t>label</w:t>
+      </w:r>
+      <w:r>
+        <w:rPr>
+          <w:rFonts w:cstheme="minorHAnsi"/>
+          <w:lang w:val="es-ES"/>
+        </w:rPr>
+        <w:t>.</w:t>
+      </w:r>
+    </w:p>
+    <w:p>
+      <w:pPr>
+        <w:rPr>
+          <w:rFonts w:cstheme="minorHAnsi"/>
+          <w:lang w:val="es-ES"/>
+        </w:rPr>
+      </w:pPr>
+      <w:r>
+        <w:rPr>
+          <w:rFonts w:cstheme="minorHAnsi"/>
+          <w:lang w:val="es-ES"/>
+        </w:rPr>
+        <w:t>He creado una versión para la segunda ejecución de todos los scripts.</w:t>
+      </w:r>
+    </w:p>
+    <w:p>
+      <w:pPr>
+        <w:rPr>
+          <w:rFonts w:cstheme="minorHAnsi"/>
+          <w:lang w:val="es-ES"/>
+        </w:rPr>
+      </w:pPr>
+    </w:p>
+    <w:p>
+      <w:pPr>
+        <w:rPr>
+          <w:rStyle w:val="nfasis"/>
+          <w:lang w:val="es-ES"/>
+        </w:rPr>
+      </w:pPr>
+      <w:r>
+        <w:rPr>
+          <w:rStyle w:val="nfasis"/>
+          <w:lang w:val="es-ES"/>
+        </w:rPr>
+        <w:t>Conclusiones de la iteración</w:t>
+      </w:r>
+    </w:p>
+    <w:p>
+      <w:pPr>
+        <w:rPr>
+          <w:lang w:val="es-ES"/>
+        </w:rPr>
+      </w:pPr>
+      <w:r>
+        <w:rPr>
+          <w:lang w:val="es-ES"/>
+        </w:rPr>
+        <w:t>Nada más ver la matriz de confusión del árbol de decisión me he dado cuenta de que esta iteración no ha sido del todo buena idea. Tal y como muestra el histograma, hay demasiadas clases, y muchas de ellas apenas tienen datos</w:t>
+      </w:r>
+      <w:r>
+        <w:rPr>
+          <w:lang w:val="es-ES"/>
+        </w:rPr>
+        <w:t>:</w:t>
+      </w:r>
+    </w:p>
+    <w:p>
+      <w:pPr>
+        <w:rPr>
+          <w:color w:val="FF0000"/>
           <w:lang w:val="es-ES"/>
         </w:rPr>
       </w:pPr>
@@ -3383,7 +3683,7 @@
           <w:color w:val="FF0000"/>
         </w:rPr>
         <w:drawing>
-          <wp:inline distT="0" distB="0" distL="0" distR="0" wp14:anchorId="4CA25DB1" wp14:editId="7F63FAFE">
+          <wp:inline distT="0" distB="0" distL="0" distR="0" wp14:anchorId="0488755D" wp14:editId="020B2E75">
             <wp:extent cx="3048653" cy="2035810"/>
             <wp:effectExtent l="0" t="0" r="0" b="2540"/>
             <wp:docPr id="10" name="Imagen 10"/>
@@ -3400,7 +3700,7 @@
                     </pic:cNvPicPr>
                   </pic:nvPicPr>
                   <pic:blipFill>
-                    <a:blip r:embed="rId21" cstate="print">
+                    <a:blip r:embed="rId22" cstate="print">
                       <a:extLst>
                         <a:ext uri="{28A0092B-C50C-407E-A947-70E740481C1C}">
                           <a14:useLocalDpi xmlns:a14="http://schemas.microsoft.com/office/drawing/2010/main" val="0"/>
@@ -3431,334 +3731,8 @@
           </wp:inline>
         </w:drawing>
       </w:r>
-    </w:p>
-    <w:p>
-      <w:pPr>
-        <w:rPr>
-          <w:lang w:val="es-ES"/>
-        </w:rPr>
-      </w:pPr>
-    </w:p>
-    <w:p>
-      <w:pPr>
-        <w:pStyle w:val="Ttulo3"/>
-        <w:rPr>
-          <w:lang w:val="es-ES"/>
-        </w:rPr>
-      </w:pPr>
-      <w:r>
-        <w:rPr>
-          <w:lang w:val="es-ES"/>
-        </w:rPr>
-        <w:t>Data Mining</w:t>
-      </w:r>
-    </w:p>
-    <w:p>
-      <w:pPr>
-        <w:rPr>
-          <w:lang w:val="es-ES"/>
-        </w:rPr>
-      </w:pPr>
-    </w:p>
-    <w:p>
-      <w:pPr>
-        <w:rPr>
-          <w:rStyle w:val="nfasis"/>
-        </w:rPr>
-      </w:pPr>
-      <w:r>
-        <w:rPr>
-          <w:rStyle w:val="nfasis"/>
-        </w:rPr>
-        <w:t>Modelos y evaluaciones</w:t>
-      </w:r>
-    </w:p>
-    <w:p>
-      <w:pPr>
-        <w:rPr>
-          <w:rStyle w:val="nfasis"/>
-          <w:lang w:val="es-ES"/>
-        </w:rPr>
-      </w:pPr>
-    </w:p>
-    <w:p>
-      <w:pPr>
-        <w:pStyle w:val="Prrafodelista"/>
-        <w:numPr>
-          <w:ilvl w:val="0"/>
-          <w:numId w:val="16"/>
-        </w:numPr>
-        <w:rPr>
-          <w:lang w:val="es-ES"/>
-        </w:rPr>
-      </w:pPr>
-      <w:r>
-        <w:rPr>
-          <w:lang w:val="es-ES"/>
-        </w:rPr>
-        <w:t>Árbol de decisión</w:t>
-      </w:r>
-    </w:p>
-    <w:p>
-      <w:pPr>
-        <w:rPr>
-          <w:lang w:val="es-ES"/>
-        </w:rPr>
-      </w:pPr>
-      <w:r>
-        <w:rPr>
-          <w:noProof/>
-        </w:rPr>
-        <w:drawing>
-          <wp:inline distT="0" distB="0" distL="0" distR="0" wp14:anchorId="0FC7947F" wp14:editId="38AAF653">
-            <wp:extent cx="3049270" cy="1360805"/>
-            <wp:effectExtent l="0" t="0" r="0" b="0"/>
-            <wp:docPr id="11" name="Imagen 11"/>
-            <wp:cNvGraphicFramePr>
-              <a:graphicFrameLocks xmlns:a="http://schemas.openxmlformats.org/drawingml/2006/main" noChangeAspect="1"/>
-            </wp:cNvGraphicFramePr>
-            <a:graphic xmlns:a="http://schemas.openxmlformats.org/drawingml/2006/main">
-              <a:graphicData uri="http://schemas.openxmlformats.org/drawingml/2006/picture">
-                <pic:pic xmlns:pic="http://schemas.openxmlformats.org/drawingml/2006/picture">
-                  <pic:nvPicPr>
-                    <pic:cNvPr id="1" name=""/>
-                    <pic:cNvPicPr/>
-                  </pic:nvPicPr>
-                  <pic:blipFill>
-                    <a:blip r:embed="rId22"/>
-                    <a:stretch>
-                      <a:fillRect/>
-                    </a:stretch>
-                  </pic:blipFill>
-                  <pic:spPr>
-                    <a:xfrm>
-                      <a:off x="0" y="0"/>
-                      <a:ext cx="3049270" cy="1360805"/>
-                    </a:xfrm>
-                    <a:prstGeom prst="rect">
-                      <a:avLst/>
-                    </a:prstGeom>
-                  </pic:spPr>
-                </pic:pic>
-              </a:graphicData>
-            </a:graphic>
-          </wp:inline>
-        </w:drawing>
-      </w:r>
-    </w:p>
-    <w:p>
-      <w:pPr>
-        <w:rPr>
-          <w:lang w:val="es-ES"/>
-        </w:rPr>
-      </w:pPr>
-      <w:r>
-        <w:rPr>
-          <w:lang w:val="es-ES"/>
-        </w:rPr>
-        <w:t xml:space="preserve">Este nuevo enfoque tiene una </w:t>
-      </w:r>
-      <w:r>
-        <w:rPr>
-          <w:i/>
-          <w:iCs/>
-          <w:lang w:val="es-ES"/>
-        </w:rPr>
-        <w:t>accuracy</w:t>
-      </w:r>
-      <w:r>
-        <w:rPr>
-          <w:lang w:val="es-ES"/>
-        </w:rPr>
-        <w:t xml:space="preserve"> del 69.6%...</w:t>
-      </w:r>
-      <w:r>
-        <w:rPr>
-          <w:lang w:val="es-ES"/>
-        </w:rPr>
-        <w:t xml:space="preserve"> Es mejorable, pero no es un mal resultado</w:t>
-      </w:r>
-      <w:r>
-        <w:rPr>
-          <w:lang w:val="es-ES"/>
-        </w:rPr>
-        <w:t>.</w:t>
-      </w:r>
-      <w:r>
-        <w:rPr>
-          <w:lang w:val="es-ES"/>
-        </w:rPr>
-        <w:t xml:space="preserve"> </w:t>
-      </w:r>
-      <w:r>
-        <w:rPr>
-          <w:lang w:val="es-ES"/>
-        </w:rPr>
-        <w:t xml:space="preserve">Sin embargo, ocurre lo esperado: no clasifica bien ninguna de las clases que apenas tienen datos. </w:t>
-      </w:r>
-    </w:p>
-    <w:p>
-      <w:pPr>
-        <w:rPr>
-          <w:lang w:val="es-ES"/>
-        </w:rPr>
-      </w:pPr>
-    </w:p>
-    <w:p>
-      <w:pPr>
-        <w:rPr>
-          <w:rStyle w:val="nfasis"/>
-          <w:lang w:val="es-ES"/>
-        </w:rPr>
-      </w:pPr>
-      <w:r>
-        <w:rPr>
-          <w:rStyle w:val="nfasis"/>
-          <w:lang w:val="es-ES"/>
-        </w:rPr>
-        <w:t>Scripts</w:t>
-      </w:r>
-    </w:p>
-    <w:p>
-      <w:pPr>
-        <w:rPr>
-          <w:rFonts w:cstheme="minorHAnsi"/>
-          <w:lang w:val="es-ES"/>
-        </w:rPr>
-      </w:pPr>
-      <w:r>
-        <w:rPr>
-          <w:lang w:val="es-ES"/>
-        </w:rPr>
-        <w:t xml:space="preserve">Para hacer la clasificación de los grupos, he modificado el script </w:t>
-      </w:r>
-      <w:r>
-        <w:rPr>
-          <w:rFonts w:ascii="Courier New" w:hAnsi="Courier New" w:cs="Courier New"/>
-          <w:lang w:val="es-ES"/>
-        </w:rPr>
-        <w:t>reemplazarColumnas</w:t>
-      </w:r>
-      <w:r>
-        <w:rPr>
-          <w:rFonts w:cstheme="minorHAnsi"/>
-          <w:lang w:val="es-ES"/>
-        </w:rPr>
-        <w:t>, creando a partir de él uno nuevo:</w:t>
-      </w:r>
-      <w:r>
-        <w:rPr>
-          <w:rFonts w:ascii="Courier New" w:hAnsi="Courier New" w:cs="Courier New"/>
-          <w:lang w:val="es-ES"/>
-        </w:rPr>
-        <w:t xml:space="preserve"> reemplazarColumnas2Ej</w:t>
-      </w:r>
-      <w:r>
-        <w:rPr>
-          <w:rFonts w:cstheme="minorHAnsi"/>
-          <w:lang w:val="es-ES"/>
-        </w:rPr>
-        <w:t xml:space="preserve">, donde he borrado la anterior columna </w:t>
-      </w:r>
-      <w:r>
-        <w:rPr>
-          <w:rFonts w:cstheme="minorHAnsi"/>
-          <w:i/>
-          <w:iCs/>
-          <w:lang w:val="es-ES"/>
-        </w:rPr>
-        <w:t>label</w:t>
-      </w:r>
-      <w:r>
-        <w:rPr>
-          <w:rFonts w:cstheme="minorHAnsi"/>
-          <w:lang w:val="es-ES"/>
-        </w:rPr>
-        <w:t xml:space="preserve"> </w:t>
-      </w:r>
-      <w:r>
-        <w:rPr>
-          <w:rFonts w:cstheme="minorHAnsi"/>
-          <w:i/>
-          <w:lang w:val="es-ES"/>
-        </w:rPr>
-        <w:t xml:space="preserve">(“Do you currently have a mental disorder?”) </w:t>
-      </w:r>
-      <w:r>
-        <w:rPr>
-          <w:rFonts w:cstheme="minorHAnsi"/>
-          <w:lang w:val="es-ES"/>
-        </w:rPr>
-        <w:t xml:space="preserve">y he renombrado las dos columnas unidas como la nueva </w:t>
-      </w:r>
-      <w:r>
-        <w:rPr>
-          <w:rFonts w:cstheme="minorHAnsi"/>
-          <w:i/>
-          <w:iCs/>
-          <w:lang w:val="es-ES"/>
-        </w:rPr>
-        <w:t>label</w:t>
-      </w:r>
-      <w:r>
-        <w:rPr>
-          <w:rFonts w:cstheme="minorHAnsi"/>
-          <w:lang w:val="es-ES"/>
-        </w:rPr>
-        <w:t>.</w:t>
-      </w:r>
-    </w:p>
-    <w:p>
-      <w:pPr>
-        <w:rPr>
-          <w:rFonts w:cstheme="minorHAnsi"/>
-          <w:lang w:val="es-ES"/>
-        </w:rPr>
-      </w:pPr>
-      <w:r>
-        <w:rPr>
-          <w:rFonts w:cstheme="minorHAnsi"/>
-          <w:lang w:val="es-ES"/>
-        </w:rPr>
-        <w:t>He creado una versión para la segunda ejecución de todos los scripts.</w:t>
-      </w:r>
-    </w:p>
-    <w:p>
-      <w:pPr>
-        <w:rPr>
-          <w:rFonts w:cstheme="minorHAnsi"/>
-          <w:lang w:val="es-ES"/>
-        </w:rPr>
-      </w:pPr>
-    </w:p>
-    <w:p>
-      <w:pPr>
-        <w:rPr>
-          <w:rStyle w:val="nfasis"/>
-          <w:lang w:val="es-ES"/>
-        </w:rPr>
-      </w:pPr>
-      <w:r>
-        <w:rPr>
-          <w:rStyle w:val="nfasis"/>
-          <w:lang w:val="es-ES"/>
-        </w:rPr>
-        <w:t>Conclusiones de la iteración</w:t>
-      </w:r>
-    </w:p>
-    <w:p>
-      <w:pPr>
-        <w:rPr>
-          <w:color w:val="FF0000"/>
-          <w:lang w:val="es-ES"/>
-        </w:rPr>
-      </w:pPr>
-      <w:r>
-        <w:rPr>
-          <w:lang w:val="es-ES"/>
-        </w:rPr>
-        <w:t>Nada más ver la matriz de confusión del árbol de decisión me he dado cuenta de que esta iteración no ha sido del todo buena idea. Tal y como muestra el histograma, hay demasiadas clases, y muchas de ellas apenas tienen datos.</w:t>
-      </w:r>
+      <w:bookmarkStart w:id="0" w:name="_GoBack"/>
+      <w:bookmarkEnd w:id="0"/>
     </w:p>
     <w:p>
       <w:pPr>
@@ -3840,7 +3814,7 @@
           <w:lang w:val="es-ES"/>
         </w:rPr>
       </w:pPr>
-      <w:bookmarkStart w:id="0" w:name="_Hlk28517497"/>
+      <w:bookmarkStart w:id="1" w:name="_Hlk28517497"/>
       <w:r>
         <w:rPr>
           <w:lang w:val="es-ES"/>
@@ -3913,7 +3887,7 @@
         </w:rPr>
         <w:t xml:space="preserve"> han quedado repartidos de la siguiente forma:</w:t>
       </w:r>
-      <w:bookmarkEnd w:id="0"/>
+      <w:bookmarkEnd w:id="1"/>
     </w:p>
     <w:p>
       <w:pPr>
@@ -5131,8 +5105,6 @@
           <w:lang w:val="es-ES"/>
         </w:rPr>
       </w:pPr>
-      <w:bookmarkStart w:id="1" w:name="_GoBack"/>
-      <w:bookmarkEnd w:id="1"/>
       <w:r>
         <w:rPr>
           <w:lang w:val="es-ES"/>
@@ -9286,7 +9258,7 @@
 </file>
 
 <file path=customXml/itemProps1.xml><?xml version="1.0" encoding="utf-8"?>
-<ds:datastoreItem xmlns:ds="http://schemas.openxmlformats.org/officeDocument/2006/customXml" ds:itemID="{DE6295A9-9D4F-423E-A217-B673C41734E9}">
+<ds:datastoreItem xmlns:ds="http://schemas.openxmlformats.org/officeDocument/2006/customXml" ds:itemID="{BE1251E7-EA20-4FE8-BB07-4669C93DC6F0}">
   <ds:schemaRefs>
     <ds:schemaRef ds:uri="http://schemas.openxmlformats.org/officeDocument/2006/bibliography"/>
   </ds:schemaRefs>

</xml_diff>